<commit_message>
Updating with lab4 and C2.
</commit_message>
<xml_diff>
--- a/Project/C1/final.docx
+++ b/Project/C1/final.docx
@@ -91,6 +91,8 @@
           <w:rFonts w:ascii="Calibri" w:eastAsia="DejaVu Sans Condensed" w:hAnsi="Calibri" w:cs="DejaVu Sans Condensed"/>
           <w:b/>
           <w:bCs/>
+          <w:sz w:val="20"/>
+          <w:szCs w:val="20"/>
           <w:lang w:val="en-GB"/>
         </w:rPr>
       </w:pPr>
@@ -99,6 +101,8 @@
           <w:rFonts w:ascii="Calibri" w:eastAsia="DejaVu Sans Condensed" w:hAnsi="Calibri" w:cs="DejaVu Sans Condensed"/>
           <w:b/>
           <w:bCs/>
+          <w:sz w:val="20"/>
+          <w:szCs w:val="20"/>
           <w:lang w:val="en-GB"/>
         </w:rPr>
         <w:t>1. Domain</w:t>
@@ -113,26 +117,25 @@
         <w:jc w:val="both"/>
         <w:rPr>
           <w:rFonts w:ascii="Calibri" w:eastAsia="DejaVu Sans Condensed" w:hAnsi="Calibri"/>
-          <w:lang w:val="en-GB"/>
-        </w:rPr>
-      </w:pPr>
-      <w:r>
-        <w:rPr>
-          <w:rFonts w:ascii="Calibri" w:eastAsia="DejaVu Sans Condensed" w:hAnsi="Calibri"/>
-          <w:lang w:val="en-GB"/>
-        </w:rPr>
-        <w:t>The visualization will focus on d</w:t>
-      </w:r>
-      <w:r>
-        <w:rPr>
-          <w:rFonts w:ascii="Calibri" w:eastAsia="DejaVu Sans Condensed" w:hAnsi="Calibri"/>
-          <w:lang w:val="en-GB"/>
-        </w:rPr>
-        <w:t>ata related to the Second World War</w:t>
-      </w:r>
-      <w:r>
-        <w:rPr>
-          <w:rFonts w:ascii="Calibri" w:eastAsia="DejaVu Sans Condensed" w:hAnsi="Calibri"/>
+          <w:sz w:val="20"/>
+          <w:szCs w:val="20"/>
+          <w:lang w:val="en-GB"/>
+        </w:rPr>
+      </w:pPr>
+      <w:r>
+        <w:rPr>
+          <w:rFonts w:ascii="Calibri" w:eastAsia="DejaVu Sans Condensed" w:hAnsi="Calibri"/>
+          <w:sz w:val="20"/>
+          <w:szCs w:val="20"/>
+          <w:lang w:val="en-GB"/>
+        </w:rPr>
+        <w:t>The visualization will focus on data related to the Second World War</w:t>
+      </w:r>
+      <w:r>
+        <w:rPr>
+          <w:rFonts w:ascii="Calibri" w:eastAsia="DejaVu Sans Condensed" w:hAnsi="Calibri"/>
+          <w:sz w:val="20"/>
+          <w:szCs w:val="20"/>
           <w:lang w:val="en-GB"/>
         </w:rPr>
         <w:t>, more precisely the European theatre</w:t>
@@ -140,6 +143,8 @@
       <w:r>
         <w:rPr>
           <w:rFonts w:ascii="Calibri" w:eastAsia="DejaVu Sans Condensed" w:hAnsi="Calibri"/>
+          <w:sz w:val="20"/>
+          <w:szCs w:val="20"/>
           <w:lang w:val="en-GB"/>
         </w:rPr>
         <w:t>.</w:t>
@@ -154,26 +159,25 @@
         <w:jc w:val="both"/>
         <w:rPr>
           <w:rFonts w:ascii="Calibri" w:eastAsia="DejaVu Sans Condensed" w:hAnsi="Calibri"/>
-          <w:lang w:val="en-GB"/>
-        </w:rPr>
-      </w:pPr>
-      <w:r>
-        <w:rPr>
-          <w:rFonts w:ascii="Calibri" w:eastAsia="DejaVu Sans Condensed" w:hAnsi="Calibri"/>
-          <w:lang w:val="en-GB"/>
-        </w:rPr>
-        <w:t>World War II was one of the definitive events of the 20th century, if not all of human history.</w:t>
-      </w:r>
-      <w:r>
-        <w:rPr>
-          <w:rFonts w:ascii="Calibri" w:eastAsia="DejaVu Sans Condensed" w:hAnsi="Calibri"/>
-          <w:lang w:val="en-GB"/>
-        </w:rPr>
-        <w:t xml:space="preserve"> It’s a milestone to both humans’ rights and science with its repercussions still </w:t>
-      </w:r>
-      <w:r>
-        <w:rPr>
-          <w:rFonts w:ascii="Calibri" w:eastAsia="DejaVu Sans Condensed" w:hAnsi="Calibri"/>
+          <w:sz w:val="20"/>
+          <w:szCs w:val="20"/>
+          <w:lang w:val="en-GB"/>
+        </w:rPr>
+      </w:pPr>
+      <w:r>
+        <w:rPr>
+          <w:rFonts w:ascii="Calibri" w:eastAsia="DejaVu Sans Condensed" w:hAnsi="Calibri"/>
+          <w:sz w:val="20"/>
+          <w:szCs w:val="20"/>
+          <w:lang w:val="en-GB"/>
+        </w:rPr>
+        <w:t xml:space="preserve">World War II was one of the definitive events of the 20th century, if not all of human history. It’s a milestone to both humans’ rights and science with its repercussions still </w:t>
+      </w:r>
+      <w:r>
+        <w:rPr>
+          <w:rFonts w:ascii="Calibri" w:eastAsia="DejaVu Sans Condensed" w:hAnsi="Calibri"/>
+          <w:sz w:val="20"/>
+          <w:szCs w:val="20"/>
           <w:lang w:val="en-GB"/>
         </w:rPr>
         <w:t>travelling throughout our actual time.</w:t>
@@ -190,6 +194,8 @@
           <w:rFonts w:ascii="Calibri" w:eastAsia="DejaVu Sans Condensed" w:hAnsi="Calibri" w:cs="DejaVu Sans Condensed"/>
           <w:b/>
           <w:bCs/>
+          <w:sz w:val="20"/>
+          <w:szCs w:val="20"/>
           <w:lang w:val="en-GB"/>
         </w:rPr>
       </w:pPr>
@@ -198,6 +204,8 @@
           <w:rFonts w:ascii="Calibri" w:eastAsia="DejaVu Sans Condensed" w:hAnsi="Calibri" w:cs="DejaVu Sans Condensed"/>
           <w:b/>
           <w:bCs/>
+          <w:sz w:val="20"/>
+          <w:szCs w:val="20"/>
           <w:lang w:val="en-GB"/>
         </w:rPr>
         <w:t>2. Dataset</w:t>
@@ -211,12 +219,16 @@
         <w:jc w:val="both"/>
         <w:rPr>
           <w:rFonts w:ascii="Calibri" w:eastAsia="DejaVu Sans Condensed" w:hAnsi="Calibri"/>
-          <w:lang w:val="en-GB"/>
-        </w:rPr>
-      </w:pPr>
-      <w:r>
-        <w:rPr>
-          <w:rFonts w:ascii="Calibri" w:eastAsia="DejaVu Sans Condensed" w:hAnsi="Calibri"/>
+          <w:sz w:val="20"/>
+          <w:szCs w:val="20"/>
+          <w:lang w:val="en-GB"/>
+        </w:rPr>
+      </w:pPr>
+      <w:r>
+        <w:rPr>
+          <w:rFonts w:ascii="Calibri" w:eastAsia="DejaVu Sans Condensed" w:hAnsi="Calibri"/>
+          <w:sz w:val="20"/>
+          <w:szCs w:val="20"/>
           <w:lang w:val="en-GB"/>
         </w:rPr>
         <w:t xml:space="preserve">Dataset description: </w:t>
@@ -235,12 +247,16 @@
         <w:jc w:val="both"/>
         <w:rPr>
           <w:rFonts w:ascii="Calibri" w:eastAsia="DejaVu Sans Condensed" w:hAnsi="Calibri"/>
-          <w:lang w:val="en-GB"/>
-        </w:rPr>
-      </w:pPr>
-      <w:r>
-        <w:rPr>
-          <w:rFonts w:ascii="Calibri" w:eastAsia="DejaVu Sans Condensed" w:hAnsi="Calibri"/>
+          <w:sz w:val="20"/>
+          <w:szCs w:val="20"/>
+          <w:lang w:val="en-GB"/>
+        </w:rPr>
+      </w:pPr>
+      <w:r>
+        <w:rPr>
+          <w:rFonts w:ascii="Calibri" w:eastAsia="DejaVu Sans Condensed" w:hAnsi="Calibri"/>
+          <w:sz w:val="20"/>
+          <w:szCs w:val="20"/>
           <w:lang w:val="en-GB"/>
         </w:rPr>
         <w:t>Static tables</w:t>
@@ -248,9 +264,11 @@
       <w:r>
         <w:rPr>
           <w:rFonts w:ascii="Calibri" w:eastAsia="DejaVu Sans Condensed" w:hAnsi="Calibri"/>
-          <w:lang w:val="en-GB"/>
-        </w:rPr>
-        <w:t xml:space="preserve"> </w:t>
+          <w:sz w:val="20"/>
+          <w:szCs w:val="20"/>
+          <w:lang w:val="en-GB"/>
+        </w:rPr>
+        <w:t>.</w:t>
       </w:r>
     </w:p>
     <w:p>
@@ -265,24 +283,154 @@
         <w:spacing w:after="120"/>
         <w:jc w:val="both"/>
         <w:rPr>
+          <w:rFonts w:ascii="Calibri" w:eastAsia="DejaVu Sans Condensed" w:hAnsi="Calibri"/>
+          <w:sz w:val="20"/>
+          <w:szCs w:val="20"/>
+          <w:lang w:val="en-GB"/>
+        </w:rPr>
+      </w:pPr>
+      <w:r>
+        <w:rPr>
+          <w:rFonts w:ascii="Calibri" w:eastAsia="DejaVu Sans Condensed" w:hAnsi="Calibri"/>
+          <w:sz w:val="20"/>
+          <w:szCs w:val="20"/>
+          <w:lang w:val="en-GB"/>
+        </w:rPr>
+        <w:t xml:space="preserve">The visualization will fall on a geographic one integrated with other idioms, such as correlation graphics and </w:t>
+      </w:r>
+      <w:r>
+        <w:rPr>
+          <w:rFonts w:ascii="Calibri" w:eastAsia="DejaVu Sans Condensed" w:hAnsi="Calibri"/>
+          <w:sz w:val="20"/>
+          <w:szCs w:val="20"/>
+          <w:lang w:val="en-GB"/>
+        </w:rPr>
+        <w:t>fields.</w:t>
+      </w:r>
+    </w:p>
+    <w:p>
+      <w:pPr>
+        <w:pStyle w:val="ListParagraph"/>
+        <w:widowControl w:val="0"/>
+        <w:numPr>
+          <w:ilvl w:val="0"/>
+          <w:numId w:val="6"/>
+        </w:numPr>
+        <w:suppressAutoHyphens/>
+        <w:spacing w:after="120"/>
+        <w:jc w:val="both"/>
+        <w:rPr>
           <w:rFonts w:ascii="Calibri" w:eastAsia="DejaVu Sans Condensed" w:hAnsi="Calibri" w:cs="DejaVu Sans Condensed"/>
           <w:b/>
           <w:bCs/>
-          <w:lang w:val="en-GB"/>
-        </w:rPr>
-      </w:pPr>
-      <w:r>
-        <w:rPr>
-          <w:rFonts w:ascii="Calibri" w:eastAsia="DejaVu Sans Condensed" w:hAnsi="Calibri"/>
-          <w:lang w:val="en-GB"/>
-        </w:rPr>
-        <w:t>Wikipedia. There are sections dedicated to the WW2. The effort it takes to craft the visualization is to copy the data from plain text and write it down in a .json file.</w:t>
+          <w:sz w:val="20"/>
+          <w:szCs w:val="20"/>
+          <w:lang w:val="en-GB"/>
+        </w:rPr>
+      </w:pPr>
+      <w:r>
+        <w:rPr>
+          <w:rFonts w:ascii="Calibri" w:eastAsia="DejaVu Sans Condensed" w:hAnsi="Calibri"/>
+          <w:sz w:val="20"/>
+          <w:szCs w:val="20"/>
+          <w:lang w:val="en-GB"/>
+        </w:rPr>
+        <w:t xml:space="preserve">Wikipedia. There are sections dedicated to the WW2. The effort it takes to craft the visualization is to copy the data from plain text and write it down in </w:t>
+      </w:r>
+      <w:proofErr w:type="gramStart"/>
+      <w:r>
+        <w:rPr>
+          <w:rFonts w:ascii="Calibri" w:eastAsia="DejaVu Sans Condensed" w:hAnsi="Calibri"/>
+          <w:sz w:val="20"/>
+          <w:szCs w:val="20"/>
+          <w:lang w:val="en-GB"/>
+        </w:rPr>
+        <w:t>a</w:t>
+      </w:r>
+      <w:proofErr w:type="gramEnd"/>
+      <w:r>
+        <w:rPr>
+          <w:rFonts w:ascii="Calibri" w:eastAsia="DejaVu Sans Condensed" w:hAnsi="Calibri"/>
+          <w:sz w:val="20"/>
+          <w:szCs w:val="20"/>
+          <w:lang w:val="en-GB"/>
+        </w:rPr>
+        <w:t xml:space="preserve"> </w:t>
+      </w:r>
+      <w:r>
+        <w:rPr>
+          <w:rFonts w:ascii="Calibri" w:eastAsia="DejaVu Sans Condensed" w:hAnsi="Calibri"/>
+          <w:sz w:val="20"/>
+          <w:szCs w:val="20"/>
+          <w:lang w:val="en-GB"/>
+        </w:rPr>
+        <w:t xml:space="preserve">Excel file. There are online tools to convert Excel </w:t>
+      </w:r>
+      <w:proofErr w:type="gramStart"/>
+      <w:r>
+        <w:rPr>
+          <w:rFonts w:ascii="Calibri" w:eastAsia="DejaVu Sans Condensed" w:hAnsi="Calibri"/>
+          <w:sz w:val="20"/>
+          <w:szCs w:val="20"/>
+          <w:lang w:val="en-GB"/>
+        </w:rPr>
+        <w:t xml:space="preserve">to </w:t>
+      </w:r>
+      <w:r>
+        <w:rPr>
+          <w:rFonts w:ascii="Calibri" w:eastAsia="DejaVu Sans Condensed" w:hAnsi="Calibri"/>
+          <w:sz w:val="20"/>
+          <w:szCs w:val="20"/>
+          <w:lang w:val="en-GB"/>
+        </w:rPr>
+        <w:t>.</w:t>
+      </w:r>
+      <w:proofErr w:type="spellStart"/>
+      <w:r>
+        <w:rPr>
+          <w:rFonts w:ascii="Calibri" w:eastAsia="DejaVu Sans Condensed" w:hAnsi="Calibri"/>
+          <w:sz w:val="20"/>
+          <w:szCs w:val="20"/>
+          <w:lang w:val="en-GB"/>
+        </w:rPr>
+        <w:t>json</w:t>
+      </w:r>
+      <w:proofErr w:type="spellEnd"/>
+      <w:proofErr w:type="gramEnd"/>
+      <w:r>
+        <w:rPr>
+          <w:rFonts w:ascii="Calibri" w:eastAsia="DejaVu Sans Condensed" w:hAnsi="Calibri"/>
+          <w:sz w:val="20"/>
+          <w:szCs w:val="20"/>
+          <w:lang w:val="en-GB"/>
+        </w:rPr>
+        <w:t xml:space="preserve"> file</w:t>
+      </w:r>
+      <w:r>
+        <w:rPr>
+          <w:rFonts w:ascii="Calibri" w:eastAsia="DejaVu Sans Condensed" w:hAnsi="Calibri"/>
+          <w:sz w:val="20"/>
+          <w:szCs w:val="20"/>
+          <w:lang w:val="en-GB"/>
+        </w:rPr>
+        <w:t>s</w:t>
+      </w:r>
+      <w:r>
+        <w:rPr>
+          <w:rFonts w:ascii="Calibri" w:eastAsia="DejaVu Sans Condensed" w:hAnsi="Calibri"/>
+          <w:sz w:val="20"/>
+          <w:szCs w:val="20"/>
+          <w:lang w:val="en-GB"/>
+        </w:rPr>
+        <w:t>.</w:t>
       </w:r>
       <w:r>
         <w:rPr>
           <w:rFonts w:ascii="Calibri" w:eastAsia="DejaVu Sans Condensed" w:hAnsi="Calibri" w:cs="DejaVu Sans Condensed"/>
           <w:b/>
           <w:bCs/>
+          <w:sz w:val="20"/>
+          <w:szCs w:val="20"/>
           <w:lang w:val="en-GB"/>
         </w:rPr>
         <w:t xml:space="preserve"> </w:t>
@@ -306,6 +454,8 @@
           <w:rFonts w:ascii="Calibri" w:eastAsia="DejaVu Sans Condensed" w:hAnsi="Calibri" w:cs="DejaVu Sans Condensed"/>
           <w:b/>
           <w:bCs/>
+          <w:sz w:val="20"/>
+          <w:szCs w:val="20"/>
           <w:lang w:val="en-GB"/>
         </w:rPr>
       </w:pPr>
@@ -314,6 +464,8 @@
           <w:rFonts w:ascii="Calibri" w:eastAsia="DejaVu Sans Condensed" w:hAnsi="Calibri" w:cs="DejaVu Sans Condensed"/>
           <w:b/>
           <w:bCs/>
+          <w:sz w:val="20"/>
+          <w:szCs w:val="20"/>
           <w:lang w:val="en-GB"/>
         </w:rPr>
         <w:t>3. Tasks to be supported</w:t>
@@ -327,12 +479,16 @@
         <w:jc w:val="both"/>
         <w:rPr>
           <w:rFonts w:ascii="Calibri" w:eastAsia="DejaVu Sans Condensed" w:hAnsi="Calibri"/>
-          <w:lang w:val="en-GB"/>
-        </w:rPr>
-      </w:pPr>
-      <w:r>
-        <w:rPr>
-          <w:rFonts w:ascii="Calibri" w:eastAsia="DejaVu Sans Condensed" w:hAnsi="Calibri"/>
+          <w:sz w:val="20"/>
+          <w:szCs w:val="20"/>
+          <w:lang w:val="en-GB"/>
+        </w:rPr>
+      </w:pPr>
+      <w:r>
+        <w:rPr>
+          <w:rFonts w:ascii="Calibri" w:eastAsia="DejaVu Sans Condensed" w:hAnsi="Calibri"/>
+          <w:sz w:val="20"/>
+          <w:szCs w:val="20"/>
           <w:lang w:val="en-GB"/>
         </w:rPr>
         <w:t xml:space="preserve">Task description: </w:t>
@@ -351,6 +507,8 @@
         <w:jc w:val="both"/>
         <w:rPr>
           <w:rFonts w:ascii="Calibri" w:eastAsia="DejaVu Sans Condensed" w:hAnsi="Calibri"/>
+          <w:sz w:val="20"/>
+          <w:szCs w:val="20"/>
         </w:rPr>
       </w:pPr>
       <w:r>
@@ -358,6 +516,8 @@
           <w:rFonts w:ascii="Calibri" w:eastAsia="DejaVu Sans Condensed" w:hAnsi="Calibri"/>
           <w:b/>
           <w:bCs/>
+          <w:sz w:val="20"/>
+          <w:szCs w:val="20"/>
         </w:rPr>
         <w:t>Task 1</w:t>
       </w:r>
@@ -375,11 +535,15 @@
         <w:jc w:val="both"/>
         <w:rPr>
           <w:rFonts w:ascii="Calibri" w:eastAsia="DejaVu Sans Condensed" w:hAnsi="Calibri"/>
-        </w:rPr>
-      </w:pPr>
-      <w:r>
-        <w:rPr>
-          <w:rFonts w:ascii="Calibri" w:eastAsia="DejaVu Sans Condensed" w:hAnsi="Calibri"/>
+          <w:sz w:val="20"/>
+          <w:szCs w:val="20"/>
+        </w:rPr>
+      </w:pPr>
+      <w:r>
+        <w:rPr>
+          <w:rFonts w:ascii="Calibri" w:eastAsia="DejaVu Sans Condensed" w:hAnsi="Calibri"/>
+          <w:sz w:val="20"/>
+          <w:szCs w:val="20"/>
         </w:rPr>
         <w:t>High-level: Analyze -&gt; Consume -&gt; Present</w:t>
       </w:r>
@@ -397,11 +561,15 @@
         <w:jc w:val="both"/>
         <w:rPr>
           <w:rFonts w:ascii="Calibri" w:eastAsia="DejaVu Sans Condensed" w:hAnsi="Calibri"/>
-        </w:rPr>
-      </w:pPr>
-      <w:r>
-        <w:rPr>
-          <w:rFonts w:ascii="Calibri" w:eastAsia="DejaVu Sans Condensed" w:hAnsi="Calibri"/>
+          <w:sz w:val="20"/>
+          <w:szCs w:val="20"/>
+        </w:rPr>
+      </w:pPr>
+      <w:r>
+        <w:rPr>
+          <w:rFonts w:ascii="Calibri" w:eastAsia="DejaVu Sans Condensed" w:hAnsi="Calibri"/>
+          <w:sz w:val="20"/>
+          <w:szCs w:val="20"/>
         </w:rPr>
         <w:t>Analyze the casualties from every country during the WW2.</w:t>
       </w:r>
@@ -419,6 +587,8 @@
         <w:jc w:val="both"/>
         <w:rPr>
           <w:rFonts w:ascii="Calibri" w:eastAsia="DejaVu Sans Condensed" w:hAnsi="Calibri"/>
+          <w:sz w:val="20"/>
+          <w:szCs w:val="20"/>
         </w:rPr>
       </w:pPr>
       <w:r>
@@ -426,6 +596,8 @@
           <w:rFonts w:ascii="Calibri" w:eastAsia="DejaVu Sans Condensed" w:hAnsi="Calibri"/>
           <w:b/>
           <w:bCs/>
+          <w:sz w:val="20"/>
+          <w:szCs w:val="20"/>
         </w:rPr>
         <w:t>Task 2</w:t>
       </w:r>
@@ -443,11 +615,15 @@
         <w:jc w:val="both"/>
         <w:rPr>
           <w:rFonts w:ascii="Calibri" w:eastAsia="DejaVu Sans Condensed" w:hAnsi="Calibri"/>
-        </w:rPr>
-      </w:pPr>
-      <w:r>
-        <w:rPr>
-          <w:rFonts w:ascii="Calibri" w:eastAsia="DejaVu Sans Condensed" w:hAnsi="Calibri"/>
+          <w:sz w:val="20"/>
+          <w:szCs w:val="20"/>
+        </w:rPr>
+      </w:pPr>
+      <w:r>
+        <w:rPr>
+          <w:rFonts w:ascii="Calibri" w:eastAsia="DejaVu Sans Condensed" w:hAnsi="Calibri"/>
+          <w:sz w:val="20"/>
+          <w:szCs w:val="20"/>
         </w:rPr>
         <w:t>Mid-level: Search -&gt; Browse</w:t>
       </w:r>
@@ -465,11 +641,15 @@
         <w:jc w:val="both"/>
         <w:rPr>
           <w:rFonts w:ascii="Calibri" w:eastAsia="DejaVu Sans Condensed" w:hAnsi="Calibri"/>
-        </w:rPr>
-      </w:pPr>
-      <w:r>
-        <w:rPr>
-          <w:rFonts w:ascii="Calibri" w:eastAsia="DejaVu Sans Condensed" w:hAnsi="Calibri"/>
+          <w:sz w:val="20"/>
+          <w:szCs w:val="20"/>
+        </w:rPr>
+      </w:pPr>
+      <w:r>
+        <w:rPr>
+          <w:rFonts w:ascii="Calibri" w:eastAsia="DejaVu Sans Condensed" w:hAnsi="Calibri"/>
+          <w:sz w:val="20"/>
+          <w:szCs w:val="20"/>
         </w:rPr>
         <w:t>Search for the battles in the war.</w:t>
       </w:r>
@@ -487,6 +667,8 @@
         <w:jc w:val="both"/>
         <w:rPr>
           <w:rFonts w:ascii="Calibri" w:eastAsia="DejaVu Sans Condensed" w:hAnsi="Calibri"/>
+          <w:sz w:val="20"/>
+          <w:szCs w:val="20"/>
         </w:rPr>
       </w:pPr>
       <w:r>
@@ -494,6 +676,8 @@
           <w:rFonts w:ascii="Calibri" w:eastAsia="DejaVu Sans Condensed" w:hAnsi="Calibri"/>
           <w:b/>
           <w:bCs/>
+          <w:sz w:val="20"/>
+          <w:szCs w:val="20"/>
         </w:rPr>
         <w:t>Task 3</w:t>
       </w:r>
@@ -511,11 +695,15 @@
         <w:jc w:val="both"/>
         <w:rPr>
           <w:rFonts w:ascii="Calibri" w:eastAsia="DejaVu Sans Condensed" w:hAnsi="Calibri"/>
-        </w:rPr>
-      </w:pPr>
-      <w:r>
-        <w:rPr>
-          <w:rFonts w:ascii="Calibri" w:eastAsia="DejaVu Sans Condensed" w:hAnsi="Calibri"/>
+          <w:sz w:val="20"/>
+          <w:szCs w:val="20"/>
+        </w:rPr>
+      </w:pPr>
+      <w:r>
+        <w:rPr>
+          <w:rFonts w:ascii="Calibri" w:eastAsia="DejaVu Sans Condensed" w:hAnsi="Calibri"/>
+          <w:sz w:val="20"/>
+          <w:szCs w:val="20"/>
         </w:rPr>
         <w:t>Low-level: Query -&gt; Identify</w:t>
       </w:r>
@@ -533,13 +721,203 @@
         <w:jc w:val="both"/>
         <w:rPr>
           <w:rFonts w:ascii="Calibri" w:eastAsia="DejaVu Sans Condensed" w:hAnsi="Calibri"/>
-        </w:rPr>
-      </w:pPr>
-      <w:r>
-        <w:rPr>
-          <w:rFonts w:ascii="Calibri" w:eastAsia="DejaVu Sans Condensed" w:hAnsi="Calibri"/>
+          <w:sz w:val="20"/>
+          <w:szCs w:val="20"/>
+        </w:rPr>
+      </w:pPr>
+      <w:r>
+        <w:rPr>
+          <w:rFonts w:ascii="Calibri" w:eastAsia="DejaVu Sans Condensed" w:hAnsi="Calibri"/>
+          <w:sz w:val="20"/>
+          <w:szCs w:val="20"/>
         </w:rPr>
         <w:t>Identify which commander led each battle.</w:t>
+      </w:r>
+    </w:p>
+    <w:p>
+      <w:pPr>
+        <w:pStyle w:val="ListParagraph"/>
+        <w:widowControl w:val="0"/>
+        <w:numPr>
+          <w:ilvl w:val="0"/>
+          <w:numId w:val="9"/>
+        </w:numPr>
+        <w:suppressAutoHyphens/>
+        <w:spacing w:after="120"/>
+        <w:jc w:val="both"/>
+        <w:rPr>
+          <w:rFonts w:ascii="Calibri" w:eastAsia="DejaVu Sans Condensed" w:hAnsi="Calibri"/>
+          <w:b/>
+          <w:bCs/>
+          <w:sz w:val="20"/>
+          <w:szCs w:val="20"/>
+        </w:rPr>
+      </w:pPr>
+      <w:r>
+        <w:rPr>
+          <w:rFonts w:ascii="Calibri" w:eastAsia="DejaVu Sans Condensed" w:hAnsi="Calibri"/>
+          <w:b/>
+          <w:bCs/>
+          <w:sz w:val="20"/>
+          <w:szCs w:val="20"/>
+        </w:rPr>
+        <w:t>Task 4</w:t>
+      </w:r>
+    </w:p>
+    <w:p>
+      <w:pPr>
+        <w:pStyle w:val="ListParagraph"/>
+        <w:widowControl w:val="0"/>
+        <w:numPr>
+          <w:ilvl w:val="0"/>
+          <w:numId w:val="10"/>
+        </w:numPr>
+        <w:suppressAutoHyphens/>
+        <w:spacing w:after="120"/>
+        <w:jc w:val="both"/>
+        <w:rPr>
+          <w:rFonts w:ascii="Calibri" w:eastAsia="DejaVu Sans Condensed" w:hAnsi="Calibri"/>
+          <w:sz w:val="20"/>
+          <w:szCs w:val="20"/>
+        </w:rPr>
+      </w:pPr>
+      <w:r>
+        <w:rPr>
+          <w:rFonts w:ascii="Calibri" w:eastAsia="DejaVu Sans Condensed" w:hAnsi="Calibri"/>
+          <w:sz w:val="20"/>
+          <w:szCs w:val="20"/>
+        </w:rPr>
+        <w:t>Low-level: Query -&gt; Compare</w:t>
+      </w:r>
+    </w:p>
+    <w:p>
+      <w:pPr>
+        <w:pStyle w:val="ListParagraph"/>
+        <w:widowControl w:val="0"/>
+        <w:numPr>
+          <w:ilvl w:val="1"/>
+          <w:numId w:val="9"/>
+        </w:numPr>
+        <w:suppressAutoHyphens/>
+        <w:spacing w:after="120"/>
+        <w:jc w:val="both"/>
+        <w:rPr>
+          <w:rFonts w:ascii="Calibri" w:eastAsia="DejaVu Sans Condensed" w:hAnsi="Calibri"/>
+          <w:bCs/>
+          <w:sz w:val="20"/>
+          <w:szCs w:val="20"/>
+        </w:rPr>
+      </w:pPr>
+      <w:r>
+        <w:rPr>
+          <w:rFonts w:ascii="Calibri" w:eastAsia="DejaVu Sans Condensed" w:hAnsi="Calibri"/>
+          <w:bCs/>
+          <w:sz w:val="20"/>
+          <w:szCs w:val="20"/>
+        </w:rPr>
+        <w:t xml:space="preserve">Compare the number of casualties with the </w:t>
+      </w:r>
+      <w:r>
+        <w:rPr>
+          <w:rFonts w:ascii="Calibri" w:eastAsia="DejaVu Sans Condensed" w:hAnsi="Calibri"/>
+          <w:bCs/>
+          <w:sz w:val="20"/>
+          <w:szCs w:val="20"/>
+        </w:rPr>
+        <w:t xml:space="preserve">countries’ </w:t>
+      </w:r>
+      <w:r>
+        <w:rPr>
+          <w:rFonts w:ascii="Calibri" w:eastAsia="DejaVu Sans Condensed" w:hAnsi="Calibri"/>
+          <w:bCs/>
+          <w:sz w:val="20"/>
+          <w:szCs w:val="20"/>
+        </w:rPr>
+        <w:t>frontlines.</w:t>
+      </w:r>
+    </w:p>
+    <w:p>
+      <w:pPr>
+        <w:pStyle w:val="ListParagraph"/>
+        <w:widowControl w:val="0"/>
+        <w:numPr>
+          <w:ilvl w:val="0"/>
+          <w:numId w:val="9"/>
+        </w:numPr>
+        <w:suppressAutoHyphens/>
+        <w:spacing w:after="120"/>
+        <w:jc w:val="both"/>
+        <w:rPr>
+          <w:rFonts w:ascii="Calibri" w:eastAsia="DejaVu Sans Condensed" w:hAnsi="Calibri"/>
+          <w:b/>
+          <w:bCs/>
+          <w:sz w:val="20"/>
+          <w:szCs w:val="20"/>
+        </w:rPr>
+      </w:pPr>
+      <w:r>
+        <w:rPr>
+          <w:rFonts w:ascii="Calibri" w:eastAsia="DejaVu Sans Condensed" w:hAnsi="Calibri"/>
+          <w:b/>
+          <w:bCs/>
+          <w:sz w:val="20"/>
+          <w:szCs w:val="20"/>
+        </w:rPr>
+        <w:t>Task 5</w:t>
+      </w:r>
+    </w:p>
+    <w:p>
+      <w:pPr>
+        <w:pStyle w:val="ListParagraph"/>
+        <w:widowControl w:val="0"/>
+        <w:numPr>
+          <w:ilvl w:val="0"/>
+          <w:numId w:val="10"/>
+        </w:numPr>
+        <w:suppressAutoHyphens/>
+        <w:spacing w:after="120"/>
+        <w:jc w:val="both"/>
+        <w:rPr>
+          <w:rFonts w:ascii="Calibri" w:eastAsia="DejaVu Sans Condensed" w:hAnsi="Calibri"/>
+          <w:sz w:val="20"/>
+          <w:szCs w:val="20"/>
+        </w:rPr>
+      </w:pPr>
+      <w:r>
+        <w:rPr>
+          <w:rFonts w:ascii="Calibri" w:eastAsia="DejaVu Sans Condensed" w:hAnsi="Calibri"/>
+          <w:sz w:val="20"/>
+          <w:szCs w:val="20"/>
+        </w:rPr>
+        <w:t>Low-level: Query -&gt; Compare</w:t>
+      </w:r>
+    </w:p>
+    <w:p>
+      <w:pPr>
+        <w:pStyle w:val="ListParagraph"/>
+        <w:widowControl w:val="0"/>
+        <w:numPr>
+          <w:ilvl w:val="1"/>
+          <w:numId w:val="9"/>
+        </w:numPr>
+        <w:suppressAutoHyphens/>
+        <w:spacing w:after="120"/>
+        <w:jc w:val="both"/>
+        <w:rPr>
+          <w:rFonts w:ascii="Calibri" w:eastAsia="DejaVu Sans Condensed" w:hAnsi="Calibri"/>
+          <w:bCs/>
+          <w:sz w:val="20"/>
+          <w:szCs w:val="20"/>
+        </w:rPr>
+      </w:pPr>
+      <w:r>
+        <w:rPr>
+          <w:rFonts w:ascii="Calibri" w:eastAsia="DejaVu Sans Condensed" w:hAnsi="Calibri"/>
+          <w:bCs/>
+          <w:sz w:val="20"/>
+          <w:szCs w:val="20"/>
+        </w:rPr>
+        <w:t>Compare the stats from each side of the war.</w:t>
       </w:r>
     </w:p>
     <w:p>
@@ -553,6 +931,8 @@
           <w:rFonts w:ascii="Calibri" w:eastAsia="DejaVu Sans Condensed" w:hAnsi="Calibri" w:cs="DejaVu Sans Condensed"/>
           <w:b/>
           <w:bCs/>
+          <w:sz w:val="20"/>
+          <w:szCs w:val="20"/>
           <w:lang w:val="en-GB"/>
         </w:rPr>
       </w:pPr>
@@ -561,6 +941,8 @@
           <w:rFonts w:ascii="Calibri" w:eastAsia="DejaVu Sans Condensed" w:hAnsi="Calibri" w:cs="DejaVu Sans Condensed"/>
           <w:b/>
           <w:bCs/>
+          <w:sz w:val="20"/>
+          <w:szCs w:val="20"/>
           <w:lang w:val="en-GB"/>
         </w:rPr>
         <w:t>4. Example Questions</w:t>
@@ -579,12 +961,16 @@
         <w:jc w:val="both"/>
         <w:rPr>
           <w:rFonts w:ascii="Calibri" w:eastAsia="DejaVu Sans Condensed" w:hAnsi="Calibri"/>
-          <w:lang w:val="en-GB"/>
-        </w:rPr>
-      </w:pPr>
-      <w:r>
-        <w:rPr>
-          <w:rFonts w:ascii="Calibri" w:eastAsia="DejaVu Sans Condensed" w:hAnsi="Calibri"/>
+          <w:sz w:val="20"/>
+          <w:szCs w:val="20"/>
+          <w:lang w:val="en-GB"/>
+        </w:rPr>
+      </w:pPr>
+      <w:r>
+        <w:rPr>
+          <w:rFonts w:ascii="Calibri" w:eastAsia="DejaVu Sans Condensed" w:hAnsi="Calibri"/>
+          <w:sz w:val="20"/>
+          <w:szCs w:val="20"/>
           <w:lang w:val="en-GB"/>
         </w:rPr>
         <w:t>Task 1</w:t>
@@ -603,15 +989,37 @@
         <w:jc w:val="both"/>
         <w:rPr>
           <w:rFonts w:ascii="Calibri" w:eastAsia="DejaVu Sans Condensed" w:hAnsi="Calibri"/>
-          <w:lang w:val="en-GB"/>
-        </w:rPr>
-      </w:pPr>
-      <w:r>
-        <w:rPr>
-          <w:rFonts w:ascii="Calibri" w:eastAsia="DejaVu Sans Condensed" w:hAnsi="Calibri"/>
-          <w:lang w:val="en-GB"/>
-        </w:rPr>
-        <w:t>How did the casualties varied throughout the war?</w:t>
+          <w:sz w:val="20"/>
+          <w:szCs w:val="20"/>
+          <w:lang w:val="en-GB"/>
+        </w:rPr>
+      </w:pPr>
+      <w:r>
+        <w:rPr>
+          <w:rFonts w:ascii="Calibri" w:eastAsia="DejaVu Sans Condensed" w:hAnsi="Calibri"/>
+          <w:sz w:val="20"/>
+          <w:szCs w:val="20"/>
+          <w:lang w:val="en-GB"/>
+        </w:rPr>
+        <w:t xml:space="preserve">How did the casualties </w:t>
+      </w:r>
+      <w:r>
+        <w:rPr>
+          <w:rFonts w:ascii="Calibri" w:eastAsia="DejaVu Sans Condensed" w:hAnsi="Calibri"/>
+          <w:sz w:val="20"/>
+          <w:szCs w:val="20"/>
+          <w:lang w:val="en-GB"/>
+        </w:rPr>
+        <w:t>vary</w:t>
+      </w:r>
+      <w:r>
+        <w:rPr>
+          <w:rFonts w:ascii="Calibri" w:eastAsia="DejaVu Sans Condensed" w:hAnsi="Calibri"/>
+          <w:sz w:val="20"/>
+          <w:szCs w:val="20"/>
+          <w:lang w:val="en-GB"/>
+        </w:rPr>
+        <w:t xml:space="preserve"> throughout the war?</w:t>
       </w:r>
     </w:p>
     <w:p>
@@ -627,12 +1035,16 @@
         <w:jc w:val="both"/>
         <w:rPr>
           <w:rFonts w:ascii="Calibri" w:eastAsia="DejaVu Sans Condensed" w:hAnsi="Calibri"/>
-          <w:lang w:val="en-GB"/>
-        </w:rPr>
-      </w:pPr>
-      <w:r>
-        <w:rPr>
-          <w:rFonts w:ascii="Calibri" w:eastAsia="DejaVu Sans Condensed" w:hAnsi="Calibri"/>
+          <w:sz w:val="20"/>
+          <w:szCs w:val="20"/>
+          <w:lang w:val="en-GB"/>
+        </w:rPr>
+      </w:pPr>
+      <w:r>
+        <w:rPr>
+          <w:rFonts w:ascii="Calibri" w:eastAsia="DejaVu Sans Condensed" w:hAnsi="Calibri"/>
+          <w:sz w:val="20"/>
+          <w:szCs w:val="20"/>
           <w:lang w:val="en-GB"/>
         </w:rPr>
         <w:t>Which side lost more men?</w:t>
@@ -651,12 +1063,16 @@
         <w:jc w:val="both"/>
         <w:rPr>
           <w:rFonts w:ascii="Calibri" w:eastAsia="DejaVu Sans Condensed" w:hAnsi="Calibri"/>
-          <w:lang w:val="en-GB"/>
-        </w:rPr>
-      </w:pPr>
-      <w:r>
-        <w:rPr>
-          <w:rFonts w:ascii="Calibri" w:eastAsia="DejaVu Sans Condensed" w:hAnsi="Calibri"/>
+          <w:sz w:val="20"/>
+          <w:szCs w:val="20"/>
+          <w:lang w:val="en-GB"/>
+        </w:rPr>
+      </w:pPr>
+      <w:r>
+        <w:rPr>
+          <w:rFonts w:ascii="Calibri" w:eastAsia="DejaVu Sans Condensed" w:hAnsi="Calibri"/>
+          <w:sz w:val="20"/>
+          <w:szCs w:val="20"/>
           <w:lang w:val="en-GB"/>
         </w:rPr>
         <w:t>Task 2</w:t>
@@ -675,12 +1091,16 @@
         <w:jc w:val="both"/>
         <w:rPr>
           <w:rFonts w:ascii="Calibri" w:eastAsia="DejaVu Sans Condensed" w:hAnsi="Calibri"/>
-          <w:lang w:val="en-GB"/>
-        </w:rPr>
-      </w:pPr>
-      <w:r>
-        <w:rPr>
-          <w:rFonts w:ascii="Calibri" w:eastAsia="DejaVu Sans Condensed" w:hAnsi="Calibri"/>
+          <w:sz w:val="20"/>
+          <w:szCs w:val="20"/>
+          <w:lang w:val="en-GB"/>
+        </w:rPr>
+      </w:pPr>
+      <w:r>
+        <w:rPr>
+          <w:rFonts w:ascii="Calibri" w:eastAsia="DejaVu Sans Condensed" w:hAnsi="Calibri"/>
+          <w:sz w:val="20"/>
+          <w:szCs w:val="20"/>
           <w:lang w:val="en-GB"/>
         </w:rPr>
         <w:t>Which was the biggest battle?</w:t>
@@ -699,12 +1119,16 @@
         <w:jc w:val="both"/>
         <w:rPr>
           <w:rFonts w:ascii="Calibri" w:eastAsia="DejaVu Sans Condensed" w:hAnsi="Calibri"/>
-          <w:lang w:val="en-GB"/>
-        </w:rPr>
-      </w:pPr>
-      <w:r>
-        <w:rPr>
-          <w:rFonts w:ascii="Calibri" w:eastAsia="DejaVu Sans Condensed" w:hAnsi="Calibri"/>
+          <w:sz w:val="20"/>
+          <w:szCs w:val="20"/>
+          <w:lang w:val="en-GB"/>
+        </w:rPr>
+      </w:pPr>
+      <w:r>
+        <w:rPr>
+          <w:rFonts w:ascii="Calibri" w:eastAsia="DejaVu Sans Condensed" w:hAnsi="Calibri"/>
+          <w:sz w:val="20"/>
+          <w:szCs w:val="20"/>
           <w:lang w:val="en-GB"/>
         </w:rPr>
         <w:t>Where were the frontlines?</w:t>
@@ -723,12 +1147,16 @@
         <w:jc w:val="both"/>
         <w:rPr>
           <w:rFonts w:ascii="Calibri" w:eastAsia="DejaVu Sans Condensed" w:hAnsi="Calibri"/>
-          <w:lang w:val="en-GB"/>
-        </w:rPr>
-      </w:pPr>
-      <w:r>
-        <w:rPr>
-          <w:rFonts w:ascii="Calibri" w:eastAsia="DejaVu Sans Condensed" w:hAnsi="Calibri"/>
+          <w:sz w:val="20"/>
+          <w:szCs w:val="20"/>
+          <w:lang w:val="en-GB"/>
+        </w:rPr>
+      </w:pPr>
+      <w:r>
+        <w:rPr>
+          <w:rFonts w:ascii="Calibri" w:eastAsia="DejaVu Sans Condensed" w:hAnsi="Calibri"/>
+          <w:sz w:val="20"/>
+          <w:szCs w:val="20"/>
           <w:lang w:val="en-GB"/>
         </w:rPr>
         <w:t>Task 3</w:t>
@@ -747,15 +1175,149 @@
         <w:jc w:val="both"/>
         <w:rPr>
           <w:rFonts w:ascii="Calibri" w:eastAsia="DejaVu Sans Condensed" w:hAnsi="Calibri"/>
-          <w:lang w:val="en-GB"/>
-        </w:rPr>
-      </w:pPr>
-      <w:r>
-        <w:rPr>
-          <w:rFonts w:ascii="Calibri" w:eastAsia="DejaVu Sans Condensed" w:hAnsi="Calibri"/>
+          <w:sz w:val="20"/>
+          <w:szCs w:val="20"/>
+          <w:lang w:val="en-GB"/>
+        </w:rPr>
+      </w:pPr>
+      <w:r>
+        <w:rPr>
+          <w:rFonts w:ascii="Calibri" w:eastAsia="DejaVu Sans Condensed" w:hAnsi="Calibri"/>
+          <w:sz w:val="20"/>
+          <w:szCs w:val="20"/>
           <w:lang w:val="en-GB"/>
         </w:rPr>
         <w:t>Who was the worst commander?</w:t>
+      </w:r>
+    </w:p>
+    <w:p>
+      <w:pPr>
+        <w:pStyle w:val="ListParagraph"/>
+        <w:widowControl w:val="0"/>
+        <w:numPr>
+          <w:ilvl w:val="0"/>
+          <w:numId w:val="15"/>
+        </w:numPr>
+        <w:suppressAutoHyphens/>
+        <w:spacing w:after="120"/>
+        <w:jc w:val="both"/>
+        <w:rPr>
+          <w:rFonts w:ascii="Calibri" w:eastAsia="DejaVu Sans Condensed" w:hAnsi="Calibri"/>
+          <w:sz w:val="20"/>
+          <w:szCs w:val="20"/>
+          <w:lang w:val="en-GB"/>
+        </w:rPr>
+      </w:pPr>
+      <w:r>
+        <w:rPr>
+          <w:rFonts w:ascii="Calibri" w:eastAsia="DejaVu Sans Condensed" w:hAnsi="Calibri"/>
+          <w:sz w:val="20"/>
+          <w:szCs w:val="20"/>
+          <w:lang w:val="en-GB"/>
+        </w:rPr>
+        <w:t>Task 4</w:t>
+      </w:r>
+    </w:p>
+    <w:p>
+      <w:pPr>
+        <w:pStyle w:val="ListParagraph"/>
+        <w:widowControl w:val="0"/>
+        <w:numPr>
+          <w:ilvl w:val="1"/>
+          <w:numId w:val="15"/>
+        </w:numPr>
+        <w:suppressAutoHyphens/>
+        <w:spacing w:after="120"/>
+        <w:jc w:val="both"/>
+        <w:rPr>
+          <w:rFonts w:ascii="Calibri" w:eastAsia="DejaVu Sans Condensed" w:hAnsi="Calibri"/>
+          <w:sz w:val="20"/>
+          <w:szCs w:val="20"/>
+          <w:lang w:val="en-GB"/>
+        </w:rPr>
+      </w:pPr>
+      <w:r>
+        <w:rPr>
+          <w:rFonts w:ascii="Calibri" w:eastAsia="DejaVu Sans Condensed" w:hAnsi="Calibri"/>
+          <w:sz w:val="20"/>
+          <w:szCs w:val="20"/>
+          <w:lang w:val="en-GB"/>
+        </w:rPr>
+        <w:t>Countries that had an a</w:t>
+      </w:r>
+      <w:r>
+        <w:rPr>
+          <w:rFonts w:ascii="Calibri" w:eastAsia="DejaVu Sans Condensed" w:hAnsi="Calibri"/>
+          <w:sz w:val="20"/>
+          <w:szCs w:val="20"/>
+          <w:lang w:val="en-GB"/>
+        </w:rPr>
+        <w:t>ctive frontline had more casual</w:t>
+      </w:r>
+      <w:r>
+        <w:rPr>
+          <w:rFonts w:ascii="Calibri" w:eastAsia="DejaVu Sans Condensed" w:hAnsi="Calibri"/>
+          <w:sz w:val="20"/>
+          <w:szCs w:val="20"/>
+          <w:lang w:val="en-GB"/>
+        </w:rPr>
+        <w:t>ties?</w:t>
+      </w:r>
+    </w:p>
+    <w:p>
+      <w:pPr>
+        <w:pStyle w:val="ListParagraph"/>
+        <w:widowControl w:val="0"/>
+        <w:numPr>
+          <w:ilvl w:val="0"/>
+          <w:numId w:val="15"/>
+        </w:numPr>
+        <w:suppressAutoHyphens/>
+        <w:spacing w:after="120"/>
+        <w:jc w:val="both"/>
+        <w:rPr>
+          <w:rFonts w:ascii="Calibri" w:eastAsia="DejaVu Sans Condensed" w:hAnsi="Calibri"/>
+          <w:sz w:val="20"/>
+          <w:szCs w:val="20"/>
+          <w:lang w:val="en-GB"/>
+        </w:rPr>
+      </w:pPr>
+      <w:r>
+        <w:rPr>
+          <w:rFonts w:ascii="Calibri" w:eastAsia="DejaVu Sans Condensed" w:hAnsi="Calibri"/>
+          <w:sz w:val="20"/>
+          <w:szCs w:val="20"/>
+          <w:lang w:val="en-GB"/>
+        </w:rPr>
+        <w:t>Task 5</w:t>
+      </w:r>
+    </w:p>
+    <w:p>
+      <w:pPr>
+        <w:pStyle w:val="ListParagraph"/>
+        <w:widowControl w:val="0"/>
+        <w:numPr>
+          <w:ilvl w:val="1"/>
+          <w:numId w:val="15"/>
+        </w:numPr>
+        <w:suppressAutoHyphens/>
+        <w:spacing w:after="120"/>
+        <w:jc w:val="both"/>
+        <w:rPr>
+          <w:rFonts w:ascii="Calibri" w:eastAsia="DejaVu Sans Condensed" w:hAnsi="Calibri"/>
+          <w:sz w:val="20"/>
+          <w:szCs w:val="20"/>
+          <w:lang w:val="en-GB"/>
+        </w:rPr>
+      </w:pPr>
+      <w:r>
+        <w:rPr>
+          <w:rFonts w:ascii="Calibri" w:eastAsia="DejaVu Sans Condensed" w:hAnsi="Calibri"/>
+          <w:sz w:val="20"/>
+          <w:szCs w:val="20"/>
+          <w:lang w:val="en-GB"/>
+        </w:rPr>
+        <w:t>The side with the worst commanders lost more men or battles?</w:t>
       </w:r>
     </w:p>
     <w:p>
@@ -766,6 +1328,8 @@
         <w:jc w:val="both"/>
         <w:rPr>
           <w:rFonts w:ascii="Calibri" w:eastAsia="DejaVu Sans Condensed" w:hAnsi="Calibri"/>
+          <w:sz w:val="20"/>
+          <w:szCs w:val="20"/>
           <w:lang w:val="en-GB"/>
         </w:rPr>
       </w:pPr>
@@ -774,6 +1338,8 @@
           <w:rFonts w:ascii="Calibri" w:eastAsia="DejaVu Sans Condensed" w:hAnsi="Calibri" w:cs="DejaVu Sans Condensed"/>
           <w:b/>
           <w:bCs/>
+          <w:sz w:val="20"/>
+          <w:szCs w:val="20"/>
           <w:lang w:val="en-GB"/>
         </w:rPr>
         <w:t>5</w:t>
@@ -783,6 +1349,8 @@
           <w:rFonts w:ascii="Calibri" w:eastAsia="DejaVu Sans Condensed" w:hAnsi="Calibri" w:cs="DejaVu Sans Condensed"/>
           <w:b/>
           <w:bCs/>
+          <w:sz w:val="20"/>
+          <w:szCs w:val="20"/>
           <w:lang w:val="en-GB"/>
         </w:rPr>
         <w:t xml:space="preserve">. </w:t>
@@ -792,6 +1360,8 @@
           <w:rFonts w:ascii="Calibri" w:eastAsia="DejaVu Sans Condensed" w:hAnsi="Calibri" w:cs="DejaVu Sans Condensed"/>
           <w:b/>
           <w:bCs/>
+          <w:sz w:val="20"/>
+          <w:szCs w:val="20"/>
           <w:lang w:val="en-GB"/>
         </w:rPr>
         <w:t>Data Sample</w:t>
@@ -801,60 +1371,170 @@
       <w:pPr>
         <w:widowControl w:val="0"/>
         <w:suppressAutoHyphens/>
-        <w:spacing w:after="120"/>
+        <w:spacing w:after="0"/>
         <w:jc w:val="both"/>
         <w:rPr>
           <w:rFonts w:ascii="Courier New" w:hAnsi="Courier New" w:cs="Courier New"/>
           <w:sz w:val="18"/>
+          <w:szCs w:val="18"/>
         </w:rPr>
       </w:pPr>
       <w:r>
         <w:rPr>
           <w:rFonts w:ascii="Courier New" w:hAnsi="Courier New" w:cs="Courier New"/>
           <w:sz w:val="18"/>
-        </w:rPr>
-        <w:t>| commander1 = {{plainlist |</w:t>
+          <w:szCs w:val="18"/>
+        </w:rPr>
+        <w:t>country; commander; battle;</w:t>
       </w:r>
     </w:p>
     <w:p>
       <w:pPr>
         <w:widowControl w:val="0"/>
         <w:suppressAutoHyphens/>
-        <w:spacing w:after="120"/>
+        <w:spacing w:after="0"/>
         <w:jc w:val="both"/>
         <w:rPr>
           <w:rFonts w:ascii="Courier New" w:hAnsi="Courier New" w:cs="Courier New"/>
           <w:sz w:val="18"/>
+          <w:szCs w:val="18"/>
         </w:rPr>
       </w:pPr>
       <w:r>
         <w:rPr>
           <w:rFonts w:ascii="Courier New" w:hAnsi="Courier New" w:cs="Courier New"/>
           <w:sz w:val="18"/>
-        </w:rPr>
-        <w:t>* {{flagicon|United States|1912}} [[Dwight D. Eisenhower]]&lt;br /&gt;&lt;small&gt;([[Supreme Allied Commander]])&lt;/small&gt;</w:t>
+          <w:szCs w:val="18"/>
+        </w:rPr>
+        <w:t>United States</w:t>
+      </w:r>
+      <w:r>
+        <w:rPr>
+          <w:rFonts w:ascii="Courier New" w:hAnsi="Courier New" w:cs="Courier New"/>
+          <w:sz w:val="18"/>
+          <w:szCs w:val="18"/>
+        </w:rPr>
+        <w:t xml:space="preserve">; </w:t>
+      </w:r>
+      <w:r>
+        <w:rPr>
+          <w:rFonts w:ascii="Courier New" w:hAnsi="Courier New" w:cs="Courier New"/>
+          <w:sz w:val="18"/>
+          <w:szCs w:val="18"/>
+        </w:rPr>
+        <w:t>Dwight D. Eisenhower</w:t>
+      </w:r>
+      <w:r>
+        <w:rPr>
+          <w:rFonts w:ascii="Courier New" w:hAnsi="Courier New" w:cs="Courier New"/>
+          <w:sz w:val="18"/>
+          <w:szCs w:val="18"/>
+        </w:rPr>
+        <w:t>; battle of Normandy;</w:t>
       </w:r>
     </w:p>
     <w:p>
       <w:pPr>
         <w:widowControl w:val="0"/>
         <w:suppressAutoHyphens/>
-        <w:spacing w:after="120"/>
+        <w:spacing w:after="0"/>
         <w:jc w:val="both"/>
         <w:rPr>
           <w:rFonts w:ascii="Courier New" w:hAnsi="Courier New" w:cs="Courier New"/>
           <w:sz w:val="18"/>
+          <w:szCs w:val="18"/>
         </w:rPr>
       </w:pPr>
       <w:r>
         <w:rPr>
           <w:rFonts w:ascii="Courier New" w:hAnsi="Courier New" w:cs="Courier New"/>
           <w:sz w:val="18"/>
-        </w:rPr>
-        <w:t>* {{flagicon|United Kingdom}} [[Arthur Tedder, 1st Baron Tedder|Arthur Tedder]]&lt;br /&gt;&lt;small&gt;(Deputy Supreme Allied Commander)&lt;/small&gt;</w:t>
+          <w:szCs w:val="18"/>
+        </w:rPr>
+        <w:t xml:space="preserve">United </w:t>
+      </w:r>
+      <w:proofErr w:type="spellStart"/>
+      <w:proofErr w:type="gramStart"/>
+      <w:r>
+        <w:rPr>
+          <w:rFonts w:ascii="Courier New" w:hAnsi="Courier New" w:cs="Courier New"/>
+          <w:sz w:val="18"/>
+          <w:szCs w:val="18"/>
+        </w:rPr>
+        <w:t>Kingdom</w:t>
+      </w:r>
+      <w:r>
+        <w:rPr>
+          <w:rFonts w:ascii="Courier New" w:hAnsi="Courier New" w:cs="Courier New"/>
+          <w:sz w:val="18"/>
+          <w:szCs w:val="18"/>
+        </w:rPr>
+        <w:t>;</w:t>
+      </w:r>
+      <w:r>
+        <w:rPr>
+          <w:rFonts w:ascii="Courier New" w:hAnsi="Courier New" w:cs="Courier New"/>
+          <w:sz w:val="18"/>
+          <w:szCs w:val="18"/>
+        </w:rPr>
+        <w:t>Arthur</w:t>
+      </w:r>
+      <w:proofErr w:type="spellEnd"/>
+      <w:proofErr w:type="gramEnd"/>
+      <w:r>
+        <w:rPr>
+          <w:rFonts w:ascii="Courier New" w:hAnsi="Courier New" w:cs="Courier New"/>
+          <w:sz w:val="18"/>
+          <w:szCs w:val="18"/>
+        </w:rPr>
+        <w:t xml:space="preserve"> </w:t>
+      </w:r>
+      <w:proofErr w:type="spellStart"/>
+      <w:r>
+        <w:rPr>
+          <w:rFonts w:ascii="Courier New" w:hAnsi="Courier New" w:cs="Courier New"/>
+          <w:sz w:val="18"/>
+          <w:szCs w:val="18"/>
+        </w:rPr>
+        <w:t>Tedder</w:t>
+      </w:r>
+      <w:proofErr w:type="spellEnd"/>
+      <w:r>
+        <w:rPr>
+          <w:rFonts w:ascii="Courier New" w:hAnsi="Courier New" w:cs="Courier New"/>
+          <w:sz w:val="18"/>
+          <w:szCs w:val="18"/>
+        </w:rPr>
+        <w:t>, 1st Baron</w:t>
       </w:r>
       <w:bookmarkStart w:id="0" w:name="_GoBack"/>
       <w:bookmarkEnd w:id="0"/>
+      <w:r>
+        <w:rPr>
+          <w:rFonts w:ascii="Courier New" w:hAnsi="Courier New" w:cs="Courier New"/>
+          <w:sz w:val="18"/>
+          <w:szCs w:val="18"/>
+        </w:rPr>
+        <w:t xml:space="preserve"> </w:t>
+      </w:r>
+      <w:proofErr w:type="spellStart"/>
+      <w:r>
+        <w:rPr>
+          <w:rFonts w:ascii="Courier New" w:hAnsi="Courier New" w:cs="Courier New"/>
+          <w:sz w:val="18"/>
+          <w:szCs w:val="18"/>
+        </w:rPr>
+        <w:t>Tedder</w:t>
+      </w:r>
+      <w:proofErr w:type="spellEnd"/>
+      <w:r>
+        <w:rPr>
+          <w:rFonts w:ascii="Courier New" w:hAnsi="Courier New" w:cs="Courier New"/>
+          <w:sz w:val="18"/>
+          <w:szCs w:val="18"/>
+        </w:rPr>
+        <w:t>; battle of Normandy;</w:t>
+      </w:r>
     </w:p>
     <w:sectPr>
       <w:pgSz w:w="11900" w:h="16840"/>
@@ -2036,7 +2716,7 @@
         <w:rFonts w:ascii="Symbol" w:hAnsi="Symbol" w:hint="default"/>
       </w:rPr>
     </w:lvl>
-    <w:lvl w:ilvl="1" w:tplc="04090003" w:tentative="1">
+    <w:lvl w:ilvl="1" w:tplc="04090003">
       <w:start w:val="1"/>
       <w:numFmt w:val="bullet"/>
       <w:lvlText w:val="o"/>
@@ -2588,7 +3268,7 @@
   <w:abstractNum w:abstractNumId="14">
     <w:nsid w:val="52595B32"/>
     <w:multiLevelType w:val="hybridMultilevel"/>
-    <w:tmpl w:val="70FC1482"/>
+    <w:tmpl w:val="DD164CD0"/>
     <w:lvl w:ilvl="0" w:tplc="04090001">
       <w:start w:val="1"/>
       <w:numFmt w:val="bullet"/>
@@ -2613,7 +3293,7 @@
         <w:rFonts w:ascii="Courier New" w:hAnsi="Courier New" w:cs="Courier New" w:hint="default"/>
       </w:rPr>
     </w:lvl>
-    <w:lvl w:ilvl="2" w:tplc="04090005" w:tentative="1">
+    <w:lvl w:ilvl="2" w:tplc="04090005">
       <w:start w:val="1"/>
       <w:numFmt w:val="bullet"/>
       <w:lvlText w:val=""/>
@@ -2701,7 +3381,7 @@
   <w:abstractNum w:abstractNumId="15">
     <w:nsid w:val="56513394"/>
     <w:multiLevelType w:val="hybridMultilevel"/>
-    <w:tmpl w:val="05B40478"/>
+    <w:tmpl w:val="3C68EFF8"/>
     <w:lvl w:ilvl="0" w:tplc="04090003">
       <w:start w:val="1"/>
       <w:numFmt w:val="bullet"/>
@@ -3511,6 +4191,7 @@
   <w:style w:type="character" w:default="1" w:styleId="DefaultParagraphFont">
     <w:name w:val="Default Paragraph Font"/>
     <w:uiPriority w:val="1"/>
+    <w:semiHidden/>
     <w:unhideWhenUsed/>
   </w:style>
   <w:style w:type="table" w:default="1" w:styleId="TableNormal">

</xml_diff>